<commit_message>
bunch of staff commit. 2nd
</commit_message>
<xml_diff>
--- a/COm323 Oject oriented analysis and design/COM323 SDLC.docx
+++ b/COm323 Oject oriented analysis and design/COM323 SDLC.docx
@@ -162,7 +162,7 @@
           <w:numId w:val="0"/>
         </w:numPr>
         <w:bidi w:val="0"/>
-        <w:ind w:left="720" w:hanging="0"/>
+        <w:ind w:hanging="0"/>
         <w:jc w:val="both"/>
         <w:rPr>
           <w:b/>
@@ -175,14 +175,7 @@
           <w:b/>
           <w:bCs/>
         </w:rPr>
-        <w:t>P</w:t>
-      </w:r>
-      <w:r>
-        <w:rPr>
-          <w:b/>
-          <w:bCs/>
-        </w:rPr>
-        <w:t>lanning phase</w:t>
+        <w:t>Planning phase</w:t>
       </w:r>
     </w:p>
     <w:p>
@@ -326,27 +319,7 @@
           <w:iCs w:val="false"/>
           <w:u w:val="none"/>
         </w:rPr>
-        <w:t xml:space="preserve">The request for the new </w:t>
-      </w:r>
-      <w:r>
-        <w:rPr>
-          <w:b w:val="false"/>
-          <w:bCs w:val="false"/>
-          <w:i w:val="false"/>
-          <w:iCs w:val="false"/>
-          <w:u w:val="none"/>
-        </w:rPr>
-        <w:t>system is presented</w:t>
-      </w:r>
-      <w:r>
-        <w:rPr>
-          <w:b w:val="false"/>
-          <w:bCs w:val="false"/>
-          <w:i w:val="false"/>
-          <w:iCs w:val="false"/>
-          <w:u w:val="none"/>
-        </w:rPr>
-        <w:t xml:space="preserve"> to the approval committee .</w:t>
+        <w:t>The request for the new system is presented to the approval committee .</w:t>
       </w:r>
     </w:p>
     <w:p>
@@ -919,11 +892,7 @@
       </w:pPr>
       <w:r>
         <w:rPr/>
-        <w:t>T</w:t>
-      </w:r>
-      <w:r>
-        <w:rPr/>
-        <w:t>hese define exactly what data will be stored and where they will be stored.</w:t>
+        <w:t>These define exactly what data will be stored and where they will be stored.</w:t>
       </w:r>
     </w:p>
     <w:p>
@@ -989,7 +958,10 @@
         </w:rPr>
       </w:pPr>
       <w:r>
-        <w:rPr/>
+        <w:rPr>
+          <w:b w:val="false"/>
+          <w:bCs w:val="false"/>
+        </w:rPr>
       </w:r>
     </w:p>
     <w:p>
@@ -1009,22 +981,28 @@
         </w:rPr>
       </w:pPr>
       <w:r>
-        <w:rPr/>
-      </w:r>
-    </w:p>
-    <w:p>
-      <w:pPr>
-        <w:pStyle w:val="Normal"/>
-        <w:bidi w:val="0"/>
-        <w:jc w:val="both"/>
-        <w:rPr>
-          <w:b w:val="false"/>
-          <w:b w:val="false"/>
-          <w:bCs w:val="false"/>
-        </w:rPr>
-      </w:pPr>
-      <w:r>
-        <w:rPr/>
+        <w:rPr>
+          <w:b w:val="false"/>
+          <w:bCs w:val="false"/>
+        </w:rPr>
+      </w:r>
+    </w:p>
+    <w:p>
+      <w:pPr>
+        <w:pStyle w:val="Normal"/>
+        <w:bidi w:val="0"/>
+        <w:jc w:val="both"/>
+        <w:rPr>
+          <w:b w:val="false"/>
+          <w:b w:val="false"/>
+          <w:bCs w:val="false"/>
+        </w:rPr>
+      </w:pPr>
+      <w:r>
+        <w:rPr>
+          <w:b w:val="false"/>
+          <w:bCs w:val="false"/>
+        </w:rPr>
       </w:r>
     </w:p>
     <w:p>
@@ -1293,7 +1271,10 @@
         </w:rPr>
       </w:pPr>
       <w:r>
-        <w:rPr/>
+        <w:rPr>
+          <w:b w:val="false"/>
+          <w:bCs w:val="false"/>
+        </w:rPr>
       </w:r>
     </w:p>
     <w:p>
@@ -1312,7 +1293,10 @@
         </w:rPr>
       </w:pPr>
       <w:r>
-        <w:rPr/>
+        <w:rPr>
+          <w:b w:val="false"/>
+          <w:bCs w:val="false"/>
+        </w:rPr>
       </w:r>
     </w:p>
     <w:p>
@@ -1331,7 +1315,10 @@
         </w:rPr>
       </w:pPr>
       <w:r>
-        <w:rPr/>
+        <w:rPr>
+          <w:b w:val="false"/>
+          <w:bCs w:val="false"/>
+        </w:rPr>
       </w:r>
     </w:p>
     <w:p>
@@ -1350,7 +1337,10 @@
         </w:rPr>
       </w:pPr>
       <w:r>
-        <w:rPr/>
+        <w:rPr>
+          <w:b w:val="false"/>
+          <w:bCs w:val="false"/>
+        </w:rPr>
       </w:r>
     </w:p>
     <w:p>
@@ -1369,7 +1359,10 @@
         </w:rPr>
       </w:pPr>
       <w:r>
-        <w:rPr/>
+        <w:rPr>
+          <w:b w:val="false"/>
+          <w:bCs w:val="false"/>
+        </w:rPr>
       </w:r>
     </w:p>
     <w:p>
@@ -1388,7 +1381,10 @@
         </w:rPr>
       </w:pPr>
       <w:r>
-        <w:rPr/>
+        <w:rPr>
+          <w:b w:val="false"/>
+          <w:bCs w:val="false"/>
+        </w:rPr>
       </w:r>
     </w:p>
     <w:p>
@@ -1407,7 +1403,10 @@
         </w:rPr>
       </w:pPr>
       <w:r>
-        <w:rPr/>
+        <w:rPr>
+          <w:b w:val="false"/>
+          <w:bCs w:val="false"/>
+        </w:rPr>
       </w:r>
     </w:p>
     <w:p>
@@ -1426,7 +1425,10 @@
         </w:rPr>
       </w:pPr>
       <w:r>
-        <w:rPr/>
+        <w:rPr>
+          <w:b w:val="false"/>
+          <w:bCs w:val="false"/>
+        </w:rPr>
       </w:r>
     </w:p>
     <w:p>
@@ -1445,7 +1447,10 @@
         </w:rPr>
       </w:pPr>
       <w:r>
-        <w:rPr/>
+        <w:rPr>
+          <w:b w:val="false"/>
+          <w:bCs w:val="false"/>
+        </w:rPr>
       </w:r>
     </w:p>
     <w:p>
@@ -1464,7 +1469,10 @@
         </w:rPr>
       </w:pPr>
       <w:r>
-        <w:rPr/>
+        <w:rPr>
+          <w:b w:val="false"/>
+          <w:bCs w:val="false"/>
+        </w:rPr>
       </w:r>
     </w:p>
     <w:p>
@@ -1483,7 +1491,10 @@
         </w:rPr>
       </w:pPr>
       <w:r>
-        <w:rPr/>
+        <w:rPr>
+          <w:b w:val="false"/>
+          <w:bCs w:val="false"/>
+        </w:rPr>
       </w:r>
     </w:p>
     <w:p>
@@ -1502,7 +1513,10 @@
         </w:rPr>
       </w:pPr>
       <w:r>
-        <w:rPr/>
+        <w:rPr>
+          <w:b w:val="false"/>
+          <w:bCs w:val="false"/>
+        </w:rPr>
       </w:r>
     </w:p>
     <w:p>
@@ -1521,7 +1535,10 @@
         </w:rPr>
       </w:pPr>
       <w:r>
-        <w:rPr/>
+        <w:rPr>
+          <w:b w:val="false"/>
+          <w:bCs w:val="false"/>
+        </w:rPr>
       </w:r>
     </w:p>
     <w:p>
@@ -1540,7 +1557,10 @@
         </w:rPr>
       </w:pPr>
       <w:r>
-        <w:rPr/>
+        <w:rPr>
+          <w:b w:val="false"/>
+          <w:bCs w:val="false"/>
+        </w:rPr>
       </w:r>
     </w:p>
     <w:p>
@@ -1559,7 +1579,10 @@
         </w:rPr>
       </w:pPr>
       <w:r>
-        <w:rPr/>
+        <w:rPr>
+          <w:b w:val="false"/>
+          <w:bCs w:val="false"/>
+        </w:rPr>
       </w:r>
     </w:p>
     <w:p>
@@ -1578,7 +1601,10 @@
         </w:rPr>
       </w:pPr>
       <w:r>
-        <w:rPr/>
+        <w:rPr>
+          <w:b w:val="false"/>
+          <w:bCs w:val="false"/>
+        </w:rPr>
       </w:r>
     </w:p>
     <w:p>
@@ -1597,7 +1623,10 @@
         </w:rPr>
       </w:pPr>
       <w:r>
-        <w:rPr/>
+        <w:rPr>
+          <w:b w:val="false"/>
+          <w:bCs w:val="false"/>
+        </w:rPr>
       </w:r>
     </w:p>
     <w:p>
@@ -1616,7 +1645,10 @@
         </w:rPr>
       </w:pPr>
       <w:r>
-        <w:rPr/>
+        <w:rPr>
+          <w:b w:val="false"/>
+          <w:bCs w:val="false"/>
+        </w:rPr>
       </w:r>
     </w:p>
     <w:p>
@@ -1635,7 +1667,10 @@
         </w:rPr>
       </w:pPr>
       <w:r>
-        <w:rPr/>
+        <w:rPr>
+          <w:b w:val="false"/>
+          <w:bCs w:val="false"/>
+        </w:rPr>
       </w:r>
     </w:p>
     <w:p>
@@ -1654,7 +1689,10 @@
         </w:rPr>
       </w:pPr>
       <w:r>
-        <w:rPr/>
+        <w:rPr>
+          <w:b w:val="false"/>
+          <w:bCs w:val="false"/>
+        </w:rPr>
       </w:r>
     </w:p>
     <w:p>

</xml_diff>